<commit_message>
klar för version 1.0
</commit_message>
<xml_diff>
--- a/ServiceInteractions/riv/clinicalprocess/healthcond/certificate/trunk/docs/AB_clinicalprocess_healthcond_certificate.docx
+++ b/ServiceInteractions/riv/clinicalprocess/healthcond/certificate/trunk/docs/AB_clinicalprocess_healthcond_certificate.docx
@@ -205,7 +205,21 @@
                 <w:color w:val="008000"/>
                 <w:sz w:val="28"/>
               </w:rPr>
-              <w:t>2014-09-07</w:t>
+              <w:t>2015-01</w:t>
+            </w:r>
+            <w:r>
+              <w:rPr>
+                <w:color w:val="008000"/>
+                <w:sz w:val="28"/>
+              </w:rPr>
+              <w:t>-</w:t>
+            </w:r>
+            <w:r>
+              <w:rPr>
+                <w:color w:val="008000"/>
+                <w:sz w:val="28"/>
+              </w:rPr>
+              <w:t>26</w:t>
             </w:r>
             <w:r>
               <w:rPr>
@@ -296,7 +310,6 @@
           <w:docPartUnique/>
         </w:docPartObj>
       </w:sdtPr>
-      <w:sdtEndPr/>
       <w:sdtContent>
         <w:p>
           <w:pPr>
@@ -346,6 +359,8 @@
             </w:rPr>
             <w:fldChar w:fldCharType="separate"/>
           </w:r>
+          <w:bookmarkStart w:id="2" w:name="_GoBack"/>
+          <w:bookmarkEnd w:id="2"/>
           <w:r>
             <w:rPr>
               <w:noProof/>
@@ -385,7 +400,7 @@
             <w:rPr>
               <w:noProof/>
             </w:rPr>
-            <w:instrText xml:space="preserve"> PAGEREF _Toc274301474 \h </w:instrText>
+            <w:instrText xml:space="preserve"> PAGEREF _Toc283898988 \h </w:instrText>
           </w:r>
           <w:r>
             <w:rPr>
@@ -464,7 +479,7 @@
             <w:rPr>
               <w:noProof/>
             </w:rPr>
-            <w:instrText xml:space="preserve"> PAGEREF _Toc274301475 \h </w:instrText>
+            <w:instrText xml:space="preserve"> PAGEREF _Toc283898989 \h </w:instrText>
           </w:r>
           <w:r>
             <w:rPr>
@@ -543,7 +558,7 @@
             <w:rPr>
               <w:noProof/>
             </w:rPr>
-            <w:instrText xml:space="preserve"> PAGEREF _Toc274301476 \h </w:instrText>
+            <w:instrText xml:space="preserve"> PAGEREF _Toc283898990 \h </w:instrText>
           </w:r>
           <w:r>
             <w:rPr>
@@ -624,7 +639,7 @@
             <w:rPr>
               <w:noProof/>
             </w:rPr>
-            <w:instrText xml:space="preserve"> PAGEREF _Toc274301477 \h </w:instrText>
+            <w:instrText xml:space="preserve"> PAGEREF _Toc283898991 \h </w:instrText>
           </w:r>
           <w:r>
             <w:rPr>
@@ -710,7 +725,7 @@
             <w:rPr>
               <w:noProof/>
             </w:rPr>
-            <w:instrText xml:space="preserve"> PAGEREF _Toc274301478 \h </w:instrText>
+            <w:instrText xml:space="preserve"> PAGEREF _Toc283898992 \h </w:instrText>
           </w:r>
           <w:r>
             <w:rPr>
@@ -761,7 +776,7 @@
           <w:lang w:eastAsia="sv-SE"/>
         </w:rPr>
       </w:pPr>
-      <w:bookmarkStart w:id="2" w:name="_Toc333492260"/>
+      <w:bookmarkStart w:id="3" w:name="_Toc333492260"/>
       <w:r>
         <w:br w:type="page"/>
       </w:r>
@@ -921,6 +936,9 @@
             <w:pPr>
               <w:pStyle w:val="Brdtext"/>
             </w:pPr>
+            <w:r>
+              <w:t>PA2</w:t>
+            </w:r>
           </w:p>
         </w:tc>
         <w:tc>
@@ -931,6 +949,9 @@
             <w:pPr>
               <w:pStyle w:val="Brdtext"/>
             </w:pPr>
+            <w:r>
+              <w:t>2015-01-26</w:t>
+            </w:r>
           </w:p>
         </w:tc>
         <w:tc>
@@ -941,6 +962,15 @@
             <w:pPr>
               <w:pStyle w:val="Brdtext"/>
             </w:pPr>
+            <w:r>
+              <w:t xml:space="preserve">Justerat </w:t>
+            </w:r>
+            <w:r>
+              <w:t>motivering</w:t>
+            </w:r>
+            <w:r>
+              <w:t xml:space="preserve"> av AB efter kommentarer vid granskning.</w:t>
+            </w:r>
           </w:p>
         </w:tc>
         <w:tc>
@@ -951,6 +981,14 @@
             <w:pPr>
               <w:pStyle w:val="Brdtext"/>
             </w:pPr>
+            <w:r>
+              <w:t xml:space="preserve">Johan Zetterström, </w:t>
+            </w:r>
+            <w:proofErr w:type="spellStart"/>
+            <w:r>
+              <w:t>Inera</w:t>
+            </w:r>
+            <w:proofErr w:type="spellEnd"/>
           </w:p>
         </w:tc>
       </w:tr>
@@ -1185,16 +1223,16 @@
       <w:pPr>
         <w:pStyle w:val="Rubrik1Nr"/>
       </w:pPr>
-      <w:bookmarkStart w:id="3" w:name="_Toc230936749"/>
-      <w:bookmarkStart w:id="4" w:name="_Toc274301474"/>
+      <w:bookmarkStart w:id="4" w:name="_Toc230936749"/>
+      <w:bookmarkStart w:id="5" w:name="_Toc283898988"/>
       <w:bookmarkEnd w:id="0"/>
       <w:bookmarkEnd w:id="1"/>
-      <w:bookmarkEnd w:id="2"/>
+      <w:bookmarkEnd w:id="3"/>
       <w:r>
         <w:t>Inledning</w:t>
       </w:r>
-      <w:bookmarkEnd w:id="3"/>
       <w:bookmarkEnd w:id="4"/>
+      <w:bookmarkEnd w:id="5"/>
     </w:p>
     <w:p>
       <w:r>
@@ -1221,17 +1259,17 @@
       <w:pPr>
         <w:pStyle w:val="Rubrik2Nr"/>
       </w:pPr>
-      <w:bookmarkStart w:id="5" w:name="_Toc264866304"/>
-      <w:bookmarkStart w:id="6" w:name="_Toc185913452"/>
-      <w:bookmarkStart w:id="7" w:name="_Toc230936750"/>
-      <w:bookmarkStart w:id="8" w:name="_Toc274301475"/>
+      <w:bookmarkStart w:id="6" w:name="_Toc264866304"/>
+      <w:bookmarkStart w:id="7" w:name="_Toc185913452"/>
+      <w:bookmarkStart w:id="8" w:name="_Toc230936750"/>
+      <w:bookmarkStart w:id="9" w:name="_Toc283898989"/>
       <w:r>
         <w:t>Syfte</w:t>
       </w:r>
-      <w:bookmarkEnd w:id="5"/>
       <w:bookmarkEnd w:id="6"/>
       <w:bookmarkEnd w:id="7"/>
       <w:bookmarkEnd w:id="8"/>
+      <w:bookmarkEnd w:id="9"/>
     </w:p>
     <w:p>
       <w:pPr>
@@ -1312,13 +1350,13 @@
       <w:pPr>
         <w:pStyle w:val="Rubrik2Nr"/>
       </w:pPr>
-      <w:bookmarkStart w:id="9" w:name="_Toc230936751"/>
-      <w:bookmarkStart w:id="10" w:name="_Toc274301476"/>
+      <w:bookmarkStart w:id="10" w:name="_Toc230936751"/>
+      <w:bookmarkStart w:id="11" w:name="_Toc283898990"/>
       <w:r>
         <w:t>Begrepp</w:t>
       </w:r>
-      <w:bookmarkEnd w:id="9"/>
       <w:bookmarkEnd w:id="10"/>
+      <w:bookmarkEnd w:id="11"/>
     </w:p>
     <w:p>
       <w:pPr>
@@ -1469,8 +1507,6 @@
       <w:pPr>
         <w:pStyle w:val="Brdtext"/>
       </w:pPr>
-      <w:bookmarkStart w:id="11" w:name="_GoBack"/>
-      <w:bookmarkEnd w:id="11"/>
     </w:p>
     <w:p>
       <w:r>
@@ -1484,7 +1520,7 @@
       <w:bookmarkStart w:id="12" w:name="_Toc264866307"/>
       <w:bookmarkStart w:id="13" w:name="_Toc185913455"/>
       <w:bookmarkStart w:id="14" w:name="_Toc230936752"/>
-      <w:bookmarkStart w:id="15" w:name="_Toc274301477"/>
+      <w:bookmarkStart w:id="15" w:name="_Toc283898991"/>
       <w:r>
         <w:lastRenderedPageBreak/>
         <w:t>Arkitekturella beslut</w:t>
@@ -1500,7 +1536,7 @@
       </w:pPr>
       <w:bookmarkStart w:id="16" w:name="_Toc230936753"/>
       <w:bookmarkStart w:id="17" w:name="_Toc185913456"/>
-      <w:bookmarkStart w:id="18" w:name="_Toc274301478"/>
+      <w:bookmarkStart w:id="18" w:name="_Toc283898992"/>
       <w:r>
         <w:t>AB</w:t>
       </w:r>
@@ -1686,7 +1722,13 @@
           </w:tcPr>
           <w:p>
             <w:r>
-              <w:t>Idag finns endast vissa av tjänstekontrakten för intygshantering i den i den domän som beskrivs i denna tjänstekontraktsbeskrivning (</w:t>
+              <w:t>Idag finns endast vissa av tjänstekontrakten</w:t>
+            </w:r>
+            <w:r>
+              <w:t xml:space="preserve"> för intygshantering i den</w:t>
+            </w:r>
+            <w:r>
+              <w:t xml:space="preserve"> domän som beskrivs i denna tjänstekontraktsbeskrivning (</w:t>
             </w:r>
             <w:proofErr w:type="spellStart"/>
             <w:proofErr w:type="gramStart"/>
@@ -1714,7 +1756,22 @@
           </w:p>
           <w:p>
             <w:r>
-              <w:t>Tjänster kommer att flyttas över i den takt som behov uppkommer av att använda motsvarande tjänst i den nya domänen samt då de behöver nå en bredare publik.</w:t>
+              <w:t>I samband med kommande förändringar inom intygsdomänen (situationsanpassade intyg) komme</w:t>
+            </w:r>
+            <w:r>
+              <w:t>r nya och/eller ändrade tjänstekontrakt</w:t>
+            </w:r>
+            <w:r>
+              <w:t xml:space="preserve"> skapas i denna domän, och i samban</w:t>
+            </w:r>
+            <w:r>
+              <w:t>d med detta kommer tjänstekontrakt i den gamla domänen avvecklas.</w:t>
+            </w:r>
+            <w:r>
+              <w:t xml:space="preserve"> </w:t>
+            </w:r>
+            <w:r>
+              <w:t>I och med de väntade förändringarna bedöms det inte vara lämpligt att genomdriva en flytt av befintliga tjänstekontrakt från den gamla tjänstedomänen.</w:t>
             </w:r>
           </w:p>
         </w:tc>
@@ -2075,12 +2132,22 @@
           </w:p>
           <w:p>
             <w:pPr>
-              <w:rPr>
-                <w:color w:val="00A9A7" w:themeColor="accent1"/>
-              </w:rPr>
+              <w:pStyle w:val="Brdtext"/>
             </w:pPr>
             <w:r>
-              <w:t>Vid varje flytt av en tjänst till den nya tjänstedomänen behöver en analys och en anpassning göras av tjänsten. Denna analys och anpassning vill man göra så nära inpå att en tjänst börjar användas som möjligt. Detta för att ha möjlighet att ta in förändringar så sent som möjligt.</w:t>
+              <w:t xml:space="preserve">Den kommande lösningen med situationsanpassade intyg kommer att påverka domänens tjänstekontrakt. </w:t>
+            </w:r>
+            <w:r>
+              <w:t xml:space="preserve">Vi vill undvika att tvinga tjänstekonsumenter och tjänsteproducenter att först göra en flytt till den nya domänen, </w:t>
+            </w:r>
+            <w:r>
+              <w:t xml:space="preserve">med de anpassningar som behöver göras i det skedet, </w:t>
+            </w:r>
+            <w:r>
+              <w:t>och sedan i ett senare skede anpassa sig nya eller förändrade tjänstekontrakt</w:t>
+            </w:r>
+            <w:r>
+              <w:t xml:space="preserve"> som stödjer situationsanpassade intyg.</w:t>
             </w:r>
           </w:p>
         </w:tc>
@@ -2431,7 +2498,7 @@
               <w:rStyle w:val="Sidnummer"/>
               <w:noProof/>
             </w:rPr>
-            <w:t>3</w:t>
+            <w:t>1</w:t>
           </w:r>
           <w:r>
             <w:rPr>
@@ -2564,21 +2631,11 @@
           <w:pPr>
             <w:pStyle w:val="Sidfot"/>
           </w:pPr>
-          <w:r>
-            <w:fldChar w:fldCharType="begin"/>
-          </w:r>
-          <w:r>
-            <w:instrText xml:space="preserve"> TITLE  \* MERGEFORMAT </w:instrText>
-          </w:r>
-          <w:r>
-            <w:fldChar w:fldCharType="separate"/>
-          </w:r>
-          <w:r>
-            <w:t>Intygshantering</w:t>
-          </w:r>
-          <w:r>
-            <w:fldChar w:fldCharType="end"/>
-          </w:r>
+          <w:fldSimple w:instr=" TITLE  \* MERGEFORMAT ">
+            <w:r>
+              <w:t>Intygshantering</w:t>
+            </w:r>
+          </w:fldSimple>
           <w:r>
             <w:rPr>
               <w:noProof/>
@@ -2588,21 +2645,11 @@
           <w:r>
             <w:t xml:space="preserve">Version: </w:t>
           </w:r>
-          <w:r>
-            <w:fldChar w:fldCharType="begin"/>
-          </w:r>
-          <w:r>
-            <w:instrText xml:space="preserve"> DOCPROPERTY "Version" \* MERGEFORMAT </w:instrText>
-          </w:r>
-          <w:r>
-            <w:fldChar w:fldCharType="separate"/>
-          </w:r>
-          <w:r>
-            <w:t>1.0</w:t>
-          </w:r>
-          <w:r>
-            <w:fldChar w:fldCharType="end"/>
-          </w:r>
+          <w:fldSimple w:instr=" DOCPROPERTY &quot;Version&quot; \* MERGEFORMAT ">
+            <w:r>
+              <w:t>1.0</w:t>
+            </w:r>
+          </w:fldSimple>
           <w:r>
             <w:t xml:space="preserve"> </w:t>
           </w:r>
@@ -2630,10 +2677,7 @@
             <w:t>Författare</w:t>
           </w:r>
           <w:r>
-            <w:t>:</w:t>
-          </w:r>
-          <w:r>
-            <w:t xml:space="preserve"> </w:t>
+            <w:t xml:space="preserve">: </w:t>
           </w:r>
           <w:fldSimple w:instr=" AUTHOR  \* MERGEFORMAT ">
             <w:r>
@@ -2654,7 +2698,6 @@
               <w:temporary/>
               <w:text/>
             </w:sdtPr>
-            <w:sdtEndPr/>
             <w:sdtContent>
               <w:r>
                 <w:t>Dokumentägare:</w:t>
@@ -2683,27 +2726,14 @@
           <w:pPr>
             <w:pStyle w:val="Sidfot"/>
           </w:pPr>
-          <w:r>
-            <w:fldChar w:fldCharType="begin"/>
-          </w:r>
-          <w:r>
-            <w:instrText xml:space="preserve"> SAVEDATE  \* MERGEFORMAT </w:instrText>
-          </w:r>
-          <w:r>
-            <w:fldChar w:fldCharType="separate"/>
-          </w:r>
-          <w:r>
-            <w:rPr>
-              <w:noProof/>
-            </w:rPr>
-            <w:t>2014-10-07 11:42</w:t>
-          </w:r>
-          <w:r>
-            <w:rPr>
-              <w:noProof/>
-            </w:rPr>
-            <w:fldChar w:fldCharType="end"/>
-          </w:r>
+          <w:fldSimple w:instr=" SAVEDATE  \* MERGEFORMAT ">
+            <w:r>
+              <w:rPr>
+                <w:noProof/>
+              </w:rPr>
+              <w:t>2014-10-07 11:43</w:t>
+            </w:r>
+          </w:fldSimple>
         </w:p>
       </w:tc>
     </w:tr>
@@ -2740,7 +2770,7 @@
               <w:lang w:eastAsia="sv-SE"/>
             </w:rPr>
             <w:drawing>
-              <wp:inline distT="0" distB="0" distL="0" distR="0" wp14:anchorId="0C5E32EE" wp14:editId="14D48F35">
+              <wp:inline distT="0" distB="0" distL="0" distR="0" wp14:anchorId="097793D1" wp14:editId="4B6E7A1D">
                 <wp:extent cx="1087200" cy="867600"/>
                 <wp:effectExtent l="0" t="0" r="0" b="8890"/>
                 <wp:docPr id="23" name="Bild 23"/>
@@ -2906,7 +2936,7 @@
               <w:lang w:eastAsia="sv-SE"/>
             </w:rPr>
             <w:drawing>
-              <wp:inline distT="0" distB="0" distL="0" distR="0" wp14:anchorId="3986A751" wp14:editId="7DCD97B4">
+              <wp:inline distT="0" distB="0" distL="0" distR="0" wp14:anchorId="684F856C" wp14:editId="4DBE66BC">
                 <wp:extent cx="1091565" cy="865505"/>
                 <wp:effectExtent l="0" t="0" r="0" b="0"/>
                 <wp:docPr id="1" name="Bildobjekt 1"/>
@@ -2991,21 +3021,21 @@
         <v:path o:extrusionok="f" gradientshapeok="t" o:connecttype="rect"/>
         <o:lock v:ext="edit" aspectratio="t"/>
       </v:shapetype>
-      <v:shape id="_x0000_i1026" type="#_x0000_t75" style="width:4.9pt;height:14.75pt" o:bullet="t">
+      <v:shape id="_x0000_i1055" type="#_x0000_t75" style="width:4.85pt;height:14.6pt" o:bullet="t">
         <v:imagedata r:id="rId1" o:title="Pil-v2-Word"/>
       </v:shape>
     </w:pict>
   </w:numPicBullet>
   <w:numPicBullet w:numPicBulletId="1">
     <w:pict>
-      <v:shape id="_x0000_i1027" type="#_x0000_t75" style="width:4.9pt;height:12pt" o:bullet="t">
+      <v:shape id="_x0000_i1056" type="#_x0000_t75" style="width:4.85pt;height:11.9pt" o:bullet="t">
         <v:imagedata r:id="rId2" o:title="Pil-v2-Word"/>
       </v:shape>
     </w:pict>
   </w:numPicBullet>
   <w:numPicBullet w:numPicBulletId="2">
     <w:pict>
-      <v:shape id="_x0000_i1028" type="#_x0000_t75" style="width:4.9pt;height:9.8pt" o:bullet="t">
+      <v:shape id="_x0000_i1057" type="#_x0000_t75" style="width:4.85pt;height:9.75pt" o:bullet="t">
         <v:imagedata r:id="rId3" o:title="Pil-v2-Word"/>
       </v:shape>
     </w:pict>
@@ -8503,7 +8533,7 @@
 </file>
 
 <file path=customXml/itemProps1.xml><?xml version="1.0" encoding="utf-8"?>
-<ds:datastoreItem xmlns:ds="http://schemas.openxmlformats.org/officeDocument/2006/customXml" ds:itemID="{A362944F-A7CA-0049-94A7-266F885D5AC8}">
+<ds:datastoreItem xmlns:ds="http://schemas.openxmlformats.org/officeDocument/2006/customXml" ds:itemID="{3AAF772B-4CF2-3A48-BAF9-F84D1DFA0108}">
   <ds:schemaRefs>
     <ds:schemaRef ds:uri="http://schemas.openxmlformats.org/officeDocument/2006/bibliography"/>
   </ds:schemaRefs>

</xml_diff>